<commit_message>
fix erro OS desc ass de negocios
</commit_message>
<xml_diff>
--- a/DocsGen/cert_lift/cert_lift_temp.docx
+++ b/DocsGen/cert_lift/cert_lift_temp.docx
@@ -477,7 +477,7 @@
           <w:sz w:val="20"/>
         </w:rPr>
         <w:drawing>
-          <wp:anchor distT="0" distB="0" distL="114300" distR="114300" simplePos="0" relativeHeight="251660288" behindDoc="1" locked="0" layoutInCell="1" allowOverlap="1" wp14:anchorId="211FF745" wp14:editId="565E8D7E">
+          <wp:anchor distT="0" distB="0" distL="114300" distR="114300" simplePos="0" relativeHeight="251660288" behindDoc="1" locked="0" layoutInCell="1" allowOverlap="1" wp14:anchorId="211FF745" wp14:editId="48BC6734">
             <wp:simplePos x="0" y="0"/>
             <wp:positionH relativeFrom="column">
               <wp:posOffset>211066</wp:posOffset>
@@ -580,7 +580,7 @@
           <w:szCs w:val="18"/>
           <w:lang w:val="pt-BR"/>
         </w:rPr>
-        <w:t>RENAN NUNES</w:t>
+        <w:t>José Rodrigues Fernandes</w:t>
       </w:r>
     </w:p>
     <w:p>
@@ -740,7 +740,7 @@
           <w:szCs w:val="22"/>
           <w:lang w:val="pt-BR"/>
         </w:rPr>
-        <w:t>05/06/2025</w:t>
+        <w:t>08/05/2025</w:t>
       </w:r>
     </w:p>
     <w:p>
@@ -1317,7 +1317,7 @@
           <w:b/>
           <w:lang w:val="pt-BR"/>
         </w:rPr>
-        <w:t>RENAN NUNES</w:t>
+        <w:t>José Rodrigues Fernandes</w:t>
       </w:r>
       <w:r>
         <w:rPr>
@@ -1394,7 +1394,7 @@
                 <w:rFonts w:ascii="Arial" w:hAnsi="Arial" w:cs="Arial"/>
                 <w:b/>
                 <w:bCs/>
-                <w:lang w:val="pt-BR"/>
+                <w:lang w:val="es-ES"/>
               </w:rPr>
             </w:pPr>
             <w:r>
@@ -1402,9 +1402,18 @@
                 <w:rFonts w:ascii="Arial" w:hAnsi="Arial" w:cs="Arial"/>
                 <w:b/>
                 <w:bCs/>
-                <w:lang w:val="pt-BR"/>
+                <w:lang w:val="es-ES"/>
               </w:rPr>
-              <w:t>Maycon de Souza Silva</w:t>
+              <w:t>MAYCON DE</w:t>
+            </w:r>
+            <w:r>
+              <w:rPr>
+                <w:rFonts w:ascii="Arial" w:hAnsi="Arial" w:cs="Arial"/>
+                <w:b/>
+                <w:bCs/>
+                <w:lang w:val="es-ES"/>
+              </w:rPr>
+              <w:t xml:space="preserve"> SOUZA SILVA</w:t>
             </w:r>
           </w:p>
           <w:p>
@@ -1418,6 +1427,8 @@
             <w:r>
               <w:rPr>
                 <w:rFonts w:ascii="Arial" w:hAnsi="Arial" w:cs="Arial"/>
+                <w:sz w:val="20"/>
+                <w:szCs w:val="20"/>
                 <w:lang w:val="pt-BR"/>
               </w:rPr>
               <w:t>RESPONSÁVEL TÉCNICO</w:t>
@@ -1478,7 +1489,7 @@
               <w:rPr>
                 <w:rFonts w:ascii="Arial" w:hAnsi="Arial" w:cs="Arial"/>
               </w:rPr>
-              <w:t>FULANO DOS ANZOIS</w:t>
+              <w:t>Carlos Avelino da Silva</w:t>
             </w:r>
           </w:p>
           <w:p>
@@ -1492,6 +1503,8 @@
             <w:r>
               <w:rPr>
                 <w:rFonts w:ascii="Arial" w:hAnsi="Arial" w:cs="Arial"/>
+                <w:sz w:val="20"/>
+                <w:szCs w:val="20"/>
                 <w:lang w:val="pt-BR"/>
               </w:rPr>
               <w:t>INSTRUTOR</w:t>
@@ -1499,6 +1512,8 @@
             <w:r>
               <w:rPr>
                 <w:rFonts w:ascii="Arial" w:hAnsi="Arial" w:cs="Arial"/>
+                <w:sz w:val="20"/>
+                <w:szCs w:val="20"/>
                 <w:lang w:val="pt-BR"/>
               </w:rPr>
               <w:t>(A)</w:t>
@@ -1566,19 +1581,8 @@
           <w:szCs w:val="20"/>
           <w:lang w:val="pt-BR"/>
         </w:rPr>
-        <w:t xml:space="preserve">O certificado só é válido enquanto trabalha para a </w:t>
-      </w:r>
-      <w:proofErr w:type="spellStart"/>
-      <w:r>
-        <w:rPr>
-          <w:rFonts w:ascii="Arial" w:hAnsi="Arial" w:cs="Arial"/>
-          <w:sz w:val="18"/>
-          <w:szCs w:val="20"/>
-          <w:lang w:val="pt-BR"/>
-        </w:rPr>
-        <w:t>Vestas</w:t>
-      </w:r>
-      <w:proofErr w:type="spellEnd"/>
+        <w:t>O certificado só é válido enquanto trabalha para a Vestas</w:t>
+      </w:r>
     </w:p>
     <w:p>
       <w:pPr>
@@ -1642,7 +1646,7 @@
           <w:szCs w:val="20"/>
           <w:lang w:val="pt-BR"/>
         </w:rPr>
-        <w:t>123:321</w:t>
+        <w:t>374497:411600:2247527</w:t>
       </w:r>
       <w:r>
         <w:rPr>
@@ -1683,25 +1687,23 @@
           <w:szCs w:val="20"/>
           <w:lang w:val="pt-BR"/>
         </w:rPr>
-        <w:t xml:space="preserve">Este curso é um treinamento interno de </w:t>
-      </w:r>
-      <w:proofErr w:type="spellStart"/>
+        <w:t>Este curso é um treinamento interno de Vestas que complementa</w:t>
+      </w:r>
       <w:r>
         <w:rPr>
           <w:sz w:val="18"/>
           <w:szCs w:val="20"/>
           <w:lang w:val="pt-BR"/>
         </w:rPr>
-        <w:t>Vestas</w:t>
-      </w:r>
-      <w:proofErr w:type="spellEnd"/>
+        <w:t>r</w:t>
+      </w:r>
       <w:r>
         <w:rPr>
           <w:sz w:val="18"/>
           <w:szCs w:val="20"/>
           <w:lang w:val="pt-BR"/>
         </w:rPr>
-        <w:t xml:space="preserve"> que complementa</w:t>
+        <w:t xml:space="preserve"> </w:t>
       </w:r>
       <w:r>
         <w:rPr>
@@ -1709,7 +1711,7 @@
           <w:szCs w:val="20"/>
           <w:lang w:val="pt-BR"/>
         </w:rPr>
-        <w:t>r</w:t>
+        <w:t>à</w:t>
       </w:r>
       <w:r>
         <w:rPr>
@@ -1725,7 +1727,7 @@
           <w:szCs w:val="20"/>
           <w:lang w:val="pt-BR"/>
         </w:rPr>
-        <w:t>à</w:t>
+        <w:t>NR-11 -</w:t>
       </w:r>
       <w:r>
         <w:rPr>
@@ -1741,7 +1743,7 @@
           <w:szCs w:val="20"/>
           <w:lang w:val="pt-BR"/>
         </w:rPr>
-        <w:t>NR-11 -</w:t>
+        <w:t xml:space="preserve">TRANSPORTE, MOVIMENTAÇÃO, ARMAZENAGEM E MANUSEIO DE MATERIAIS </w:t>
       </w:r>
       <w:r>
         <w:rPr>
@@ -1749,7 +1751,7 @@
           <w:szCs w:val="20"/>
           <w:lang w:val="pt-BR"/>
         </w:rPr>
-        <w:t xml:space="preserve"> </w:t>
+        <w:t xml:space="preserve">e à NR-12 - </w:t>
       </w:r>
       <w:r>
         <w:rPr>
@@ -1757,7 +1759,7 @@
           <w:szCs w:val="20"/>
           <w:lang w:val="pt-BR"/>
         </w:rPr>
-        <w:t xml:space="preserve">TRANSPORTE, MOVIMENTAÇÃO, ARMAZENAGEM E MANUSEIO DE MATERIAIS </w:t>
+        <w:t xml:space="preserve">SEGURANÇA NO TRABALHO EM MÁQUINAS E EQUIPAMENTOS, </w:t>
       </w:r>
       <w:r>
         <w:rPr>
@@ -1765,7 +1767,7 @@
           <w:szCs w:val="20"/>
           <w:lang w:val="pt-BR"/>
         </w:rPr>
-        <w:t xml:space="preserve">e à NR-12 - </w:t>
+        <w:t xml:space="preserve">referente </w:t>
       </w:r>
       <w:r>
         <w:rPr>
@@ -1773,7 +1775,7 @@
           <w:szCs w:val="20"/>
           <w:lang w:val="pt-BR"/>
         </w:rPr>
-        <w:t xml:space="preserve">SEGURANÇA NO TRABALHO EM MÁQUINAS E EQUIPAMENTOS, </w:t>
+        <w:t>à</w:t>
       </w:r>
       <w:r>
         <w:rPr>
@@ -1781,7 +1783,7 @@
           <w:szCs w:val="20"/>
           <w:lang w:val="pt-BR"/>
         </w:rPr>
-        <w:t xml:space="preserve">referente </w:t>
+        <w:t>s atividades espec</w:t>
       </w:r>
       <w:r>
         <w:rPr>
@@ -1789,7 +1791,7 @@
           <w:szCs w:val="20"/>
           <w:lang w:val="pt-BR"/>
         </w:rPr>
-        <w:t>à</w:t>
+        <w:t>í</w:t>
       </w:r>
       <w:r>
         <w:rPr>
@@ -1797,7 +1799,7 @@
           <w:szCs w:val="20"/>
           <w:lang w:val="pt-BR"/>
         </w:rPr>
-        <w:t>s atividades espec</w:t>
+        <w:t>ficas das turbinas operadas por Vestas ao redor do mundo.</w:t>
       </w:r>
       <w:r>
         <w:rPr>
@@ -1805,7 +1807,7 @@
           <w:szCs w:val="20"/>
           <w:lang w:val="pt-BR"/>
         </w:rPr>
-        <w:t>í</w:t>
+        <w:br/>
       </w:r>
       <w:r>
         <w:rPr>
@@ -1813,64 +1815,23 @@
           <w:szCs w:val="20"/>
           <w:lang w:val="pt-BR"/>
         </w:rPr>
-        <w:t xml:space="preserve">ficas das turbinas operadas por </w:t>
-      </w:r>
-      <w:proofErr w:type="spellStart"/>
+        <w:t xml:space="preserve">**Por se tratar de </w:t>
+      </w:r>
       <w:r>
         <w:rPr>
           <w:sz w:val="18"/>
           <w:szCs w:val="20"/>
           <w:lang w:val="pt-BR"/>
         </w:rPr>
-        <w:t>Vestas</w:t>
-      </w:r>
-      <w:proofErr w:type="spellEnd"/>
+        <w:t>curso complementar a norma NR12 e NR11 a reciclagem não se faz necessária.</w:t>
+      </w:r>
       <w:r>
         <w:rPr>
           <w:sz w:val="18"/>
           <w:szCs w:val="20"/>
           <w:lang w:val="pt-BR"/>
         </w:rPr>
-        <w:t xml:space="preserve"> ao redor do mundo.</w:t>
-      </w:r>
-      <w:r>
-        <w:rPr>
-          <w:sz w:val="18"/>
-          <w:szCs w:val="20"/>
-          <w:lang w:val="pt-BR"/>
-        </w:rPr>
         <w:br/>
-      </w:r>
-      <w:r>
-        <w:rPr>
-          <w:sz w:val="18"/>
-          <w:szCs w:val="20"/>
-          <w:lang w:val="pt-BR"/>
-        </w:rPr>
-        <w:t xml:space="preserve">**Por se tratar de </w:t>
-      </w:r>
-      <w:r>
-        <w:rPr>
-          <w:sz w:val="18"/>
-          <w:szCs w:val="20"/>
-          <w:lang w:val="pt-BR"/>
-        </w:rPr>
-        <w:t>curso complementar a norma NR12 e NR11 a reciclagem não se faz necessária.</w:t>
-      </w:r>
-      <w:r>
-        <w:rPr>
-          <w:sz w:val="18"/>
-          <w:szCs w:val="20"/>
-          <w:lang w:val="pt-BR"/>
-        </w:rPr>
-        <w:br/>
-      </w:r>
-      <w:r>
-        <w:rPr>
-          <w:sz w:val="18"/>
-          <w:szCs w:val="20"/>
-          <w:lang w:val="pt-BR"/>
-        </w:rPr>
         <w:t>**Este certificado é uma tradução e adaptação do certificado original em inglês, para atender às Normas regulamentadoras Brasileiras.</w:t>
       </w:r>
     </w:p>

</xml_diff>